<commit_message>
Added device detail view editor.
</commit_message>
<xml_diff>
--- a/SampleBarCodes.docx
+++ b/SampleBarCodes.docx
@@ -68,14 +68,27 @@
       <w:r>
         <w:t xml:space="preserve">Figure </w:t>
       </w:r>
-      <w:fldSimple w:instr=" SEQ Figure \* ARABIC ">
-        <w:r>
-          <w:rPr>
-            <w:noProof/>
-          </w:rPr>
-          <w:t>1</w:t>
-        </w:r>
-      </w:fldSimple>
+      <w:r>
+        <w:fldChar w:fldCharType="begin"/>
+      </w:r>
+      <w:r>
+        <w:instrText xml:space="preserve"> SEQ Figure \* ARABIC </w:instrText>
+      </w:r>
+      <w:r>
+        <w:fldChar w:fldCharType="separate"/>
+      </w:r>
+      <w:r>
+        <w:rPr>
+          <w:noProof/>
+        </w:rPr>
+        <w:t>1</w:t>
+      </w:r>
+      <w:r>
+        <w:rPr>
+          <w:noProof/>
+        </w:rPr>
+        <w:fldChar w:fldCharType="end"/>
+      </w:r>
       <w:r>
         <w:t>. iPod Touch</w:t>
       </w:r>
@@ -147,14 +160,27 @@
       <w:r>
         <w:t xml:space="preserve">Figure </w:t>
       </w:r>
-      <w:fldSimple w:instr=" SEQ Figure \* ARABIC ">
-        <w:r>
-          <w:rPr>
-            <w:noProof/>
-          </w:rPr>
-          <w:t>2</w:t>
-        </w:r>
-      </w:fldSimple>
+      <w:r>
+        <w:fldChar w:fldCharType="begin"/>
+      </w:r>
+      <w:r>
+        <w:instrText xml:space="preserve"> SEQ Figure \* ARABIC </w:instrText>
+      </w:r>
+      <w:r>
+        <w:fldChar w:fldCharType="separate"/>
+      </w:r>
+      <w:r>
+        <w:rPr>
+          <w:noProof/>
+        </w:rPr>
+        <w:t>2</w:t>
+      </w:r>
+      <w:r>
+        <w:rPr>
+          <w:noProof/>
+        </w:rPr>
+        <w:fldChar w:fldCharType="end"/>
+      </w:r>
       <w:r>
         <w:t>. iPod Touch</w:t>
       </w:r>
@@ -225,46 +251,32 @@
       <w:r>
         <w:t xml:space="preserve">Figure </w:t>
       </w:r>
-      <w:fldSimple w:instr=" SEQ Figure \* ARABIC ">
-        <w:r>
-          <w:rPr>
-            <w:noProof/>
-          </w:rPr>
-          <w:t>3</w:t>
-        </w:r>
-      </w:fldSimple>
+      <w:r>
+        <w:fldChar w:fldCharType="begin"/>
+      </w:r>
+      <w:r>
+        <w:instrText xml:space="preserve"> SEQ Figure \* ARABIC </w:instrText>
+      </w:r>
+      <w:r>
+        <w:fldChar w:fldCharType="separate"/>
+      </w:r>
+      <w:r>
+        <w:rPr>
+          <w:noProof/>
+        </w:rPr>
+        <w:t>3</w:t>
+      </w:r>
+      <w:r>
+        <w:rPr>
+          <w:noProof/>
+        </w:rPr>
+        <w:fldChar w:fldCharType="end"/>
+      </w:r>
       <w:r>
         <w:t xml:space="preserve">. iPhone </w:t>
       </w:r>
-    </w:p>
-    <w:p>
-      <w:pPr>
-        <w:pStyle w:val="Caption"/>
-        <w:jc w:val="center"/>
-      </w:pPr>
-    </w:p>
-    <w:p>
-      <w:pPr>
-        <w:pStyle w:val="Caption"/>
-        <w:jc w:val="center"/>
-      </w:pPr>
-    </w:p>
-    <w:p>
-      <w:pPr>
-        <w:pStyle w:val="Caption"/>
-        <w:jc w:val="center"/>
-      </w:pPr>
-    </w:p>
-    <w:p>
-      <w:pPr>
-        <w:pStyle w:val="Caption"/>
-        <w:jc w:val="center"/>
-      </w:pPr>
       <w:bookmarkStart w:id="0" w:name="_GoBack"/>
       <w:bookmarkEnd w:id="0"/>
-      <w:r>
-        <w:t>6</w:t>
-      </w:r>
     </w:p>
     <w:p>
       <w:pPr>
@@ -274,6 +286,7 @@
         <w:rPr>
           <w:noProof/>
         </w:rPr>
+        <w:lastRenderedPageBreak/>
         <w:drawing>
           <wp:inline distT="0" distB="0" distL="0" distR="0" wp14:anchorId="02A85B4A" wp14:editId="0FC2E5CD">
             <wp:extent cx="2489200" cy="2489200"/>
@@ -332,14 +345,27 @@
       <w:r>
         <w:t xml:space="preserve">Figure </w:t>
       </w:r>
-      <w:fldSimple w:instr=" SEQ Figure \* ARABIC ">
-        <w:r>
-          <w:rPr>
-            <w:noProof/>
-          </w:rPr>
-          <w:t>4</w:t>
-        </w:r>
-      </w:fldSimple>
+      <w:r>
+        <w:fldChar w:fldCharType="begin"/>
+      </w:r>
+      <w:r>
+        <w:instrText xml:space="preserve"> SEQ Figure \* ARABIC </w:instrText>
+      </w:r>
+      <w:r>
+        <w:fldChar w:fldCharType="separate"/>
+      </w:r>
+      <w:r>
+        <w:rPr>
+          <w:noProof/>
+        </w:rPr>
+        <w:t>4</w:t>
+      </w:r>
+      <w:r>
+        <w:rPr>
+          <w:noProof/>
+        </w:rPr>
+        <w:fldChar w:fldCharType="end"/>
+      </w:r>
       <w:r>
         <w:t>. iPad CDMA</w:t>
       </w:r>
@@ -410,14 +436,27 @@
       <w:r>
         <w:t xml:space="preserve">Figure </w:t>
       </w:r>
-      <w:fldSimple w:instr=" SEQ Figure \* ARABIC ">
-        <w:r>
-          <w:rPr>
-            <w:noProof/>
-          </w:rPr>
-          <w:t>5</w:t>
-        </w:r>
-      </w:fldSimple>
+      <w:r>
+        <w:fldChar w:fldCharType="begin"/>
+      </w:r>
+      <w:r>
+        <w:instrText xml:space="preserve"> SEQ Figure \* ARABIC </w:instrText>
+      </w:r>
+      <w:r>
+        <w:fldChar w:fldCharType="separate"/>
+      </w:r>
+      <w:r>
+        <w:rPr>
+          <w:noProof/>
+        </w:rPr>
+        <w:t>5</w:t>
+      </w:r>
+      <w:r>
+        <w:rPr>
+          <w:noProof/>
+        </w:rPr>
+        <w:fldChar w:fldCharType="end"/>
+      </w:r>
       <w:r>
         <w:t>. Nexus 7.</w:t>
       </w:r>
@@ -430,7 +469,6 @@
         <w:rPr>
           <w:noProof/>
         </w:rPr>
-        <w:lastRenderedPageBreak/>
         <w:drawing>
           <wp:inline distT="0" distB="0" distL="0" distR="0" wp14:anchorId="7C8DD45A" wp14:editId="68186A7E">
             <wp:extent cx="2489200" cy="2489200"/>
@@ -489,14 +527,27 @@
       <w:r>
         <w:t xml:space="preserve">Figure </w:t>
       </w:r>
-      <w:fldSimple w:instr=" SEQ Figure \* ARABIC ">
-        <w:r>
-          <w:rPr>
-            <w:noProof/>
-          </w:rPr>
-          <w:t>6</w:t>
-        </w:r>
-      </w:fldSimple>
+      <w:r>
+        <w:fldChar w:fldCharType="begin"/>
+      </w:r>
+      <w:r>
+        <w:instrText xml:space="preserve"> SEQ Figure \* ARABIC </w:instrText>
+      </w:r>
+      <w:r>
+        <w:fldChar w:fldCharType="separate"/>
+      </w:r>
+      <w:r>
+        <w:rPr>
+          <w:noProof/>
+        </w:rPr>
+        <w:t>6</w:t>
+      </w:r>
+      <w:r>
+        <w:rPr>
+          <w:noProof/>
+        </w:rPr>
+        <w:fldChar w:fldCharType="end"/>
+      </w:r>
       <w:r>
         <w:t>. Samsung Galaxy</w:t>
       </w:r>

</xml_diff>